<commit_message>
subo actualizacion soluciones probabilidad
</commit_message>
<xml_diff>
--- a/ejercicios/Tema-1---Probabilidad_SOLUCIONES.docx
+++ b/ejercicios/Tema-1---Probabilidad_SOLUCIONES.docx
@@ -2869,6 +2869,48 @@
               <m:r>
                 <m:t>F</m:t>
               </m:r>
+              <m:r>
+                <m:t>=</m:t>
+              </m:r>
+              <m:r>
+                <m:t>{</m:t>
+              </m:r>
+              <m:r>
+                <m:t>A</m:t>
+              </m:r>
+              <m:r>
+                <m:t>B</m:t>
+              </m:r>
+              <m:r>
+                <m:t>C</m:t>
+              </m:r>
+              <m:r>
+                <m:t>,</m:t>
+              </m:r>
+              <m:r>
+                <m:t>A</m:t>
+              </m:r>
+              <m:r>
+                <m:t>C</m:t>
+              </m:r>
+              <m:r>
+                <m:t>B</m:t>
+              </m:r>
+              <m:r>
+                <m:t>,</m:t>
+              </m:r>
+              <m:r>
+                <m:t>B</m:t>
+              </m:r>
+              <m:r>
+                <m:t>A</m:t>
+              </m:r>
+              <m:r>
+                <m:t>C</m:t>
+              </m:r>
+              <m:r>
+                <m:t>}</m:t>
+              </m:r>
             </m:num>
             <m:den>
               <m:r>
@@ -2888,19 +2930,7 @@
             </m:fPr>
             <m:num>
               <m:r>
-                <m:t>2</m:t>
-              </m:r>
-              <m:r>
-                <m:t>!</m:t>
-              </m:r>
-              <m:r>
-                <m:t>+</m:t>
-              </m:r>
-              <m:r>
-                <m:t>2</m:t>
-              </m:r>
-              <m:r>
-                <m:t>!</m:t>
+                <m:t>3</m:t>
               </m:r>
             </m:num>
             <m:den>
@@ -2921,7 +2951,7 @@
             </m:fPr>
             <m:num>
               <m:r>
-                <m:t>4</m:t>
+                <m:t>3</m:t>
               </m:r>
             </m:num>
             <m:den>
@@ -2939,12 +2969,12 @@
             </m:fPr>
             <m:num>
               <m:r>
-                <m:t>2</m:t>
+                <m:t>1</m:t>
               </m:r>
             </m:num>
             <m:den>
               <m:r>
-                <m:t>3</m:t>
+                <m:t>2</m:t>
               </m:r>
             </m:den>
           </m:f>
@@ -3148,7 +3178,7 @@
               <m:nor/>
               <m:sty m:val="p"/>
             </m:rPr>
-            <m:t>De n personas menos dos nazcan el mimo mes</m:t>
+            <m:t>De n personas al menos dos nazcan el mimo mes</m:t>
           </m:r>
           <m:r>
             <m:t>)</m:t>
@@ -3173,7 +3203,7 @@
               <m:nor/>
               <m:sty m:val="p"/>
             </m:rPr>
-            <m:t>De n personas tosdas nazca en distinto mes</m:t>
+            <m:t>De n personas todas nazcan en distinto mes</m:t>
           </m:r>
           <m:r>
             <m:t>)</m:t>

</xml_diff>

<commit_message>
borro soluciones en word
</commit_message>
<xml_diff>
--- a/ejercicios/Tema-1---Probabilidad_SOLUCIONES.docx
+++ b/ejercicios/Tema-1---Probabilidad_SOLUCIONES.docx
@@ -2014,11 +2014,9 @@
       <w:r>
         <w:t xml:space="preserve">.</w:t>
       </w:r>
-    </w:p>
-    <w:p>
-      <w:pPr>
-        <w:pStyle w:val="BodyText"/>
-      </w:pPr>
+      <w:r>
+        <w:t xml:space="preserve"> </w:t>
+      </w:r>
       <w:r>
         <w:t xml:space="preserve">La suma de todas las probabilidades debe ser 1 así que</w:t>
       </w:r>
@@ -3178,7 +3176,7 @@
               <m:nor/>
               <m:sty m:val="p"/>
             </m:rPr>
-            <m:t>De n personas al menos dos nazcan el mimo mes</m:t>
+            <m:t>Entre n personas al menos dos nazcan el mimo mes</m:t>
           </m:r>
           <m:r>
             <m:t>)</m:t>
@@ -3203,7 +3201,7 @@
               <m:nor/>
               <m:sty m:val="p"/>
             </m:rPr>
-            <m:t>De n personas todas nazcan en distinto mes</m:t>
+            <m:t>Entre n personas todas nazcan en distinto mes</m:t>
           </m:r>
           <m:r>
             <m:t>)</m:t>
@@ -4322,7 +4320,7 @@
           </m:e>
           <m:sub>
             <m:r>
-              <m:t>i</m:t>
+              <m:t>1</m:t>
             </m:r>
           </m:sub>
         </m:sSub>
@@ -4336,103 +4334,108 @@
           <m:t>(</m:t>
         </m:r>
         <m:r>
+          <m:t>1</m:t>
+        </m:r>
+        <m:r>
+          <m:t>,</m:t>
+        </m:r>
+        <m:r>
+          <m:t>2</m:t>
+        </m:r>
+        <m:r>
+          <m:t>)</m:t>
+        </m:r>
+        <m:r>
+          <m:t>,</m:t>
+        </m:r>
+        <m:r>
+          <m:t>(</m:t>
+        </m:r>
+        <m:r>
+          <m:t>1</m:t>
+        </m:r>
+        <m:r>
+          <m:t>,</m:t>
+        </m:r>
+        <m:r>
+          <m:t>3</m:t>
+        </m:r>
+        <m:r>
+          <m:t>)</m:t>
+        </m:r>
+        <m:r>
+          <m:t>,</m:t>
+        </m:r>
+        <m:r>
+          <m:t>(</m:t>
+        </m:r>
+        <m:r>
           <m:t>i</m:t>
         </m:r>
         <m:r>
           <m:t>,</m:t>
         </m:r>
         <m:r>
+          <m:t>14</m:t>
+        </m:r>
+        <m:r>
+          <m:t>)</m:t>
+        </m:r>
+        <m:r>
+          <m:t>}</m:t>
+        </m:r>
+      </m:oMath>
+      <w:r>
+        <w:t xml:space="preserve"> </w:t>
+      </w:r>
+      <w:r>
+        <w:t xml:space="preserve">y de forma similar se construyen el resto de</w:t>
+      </w:r>
+      <w:r>
+        <w:t xml:space="preserve"> </w:t>
+      </w:r>
+      <m:oMath>
+        <m:sSub>
+          <m:e>
+            <m:r>
+              <m:t>B</m:t>
+            </m:r>
+          </m:e>
+          <m:sub>
+            <m:r>
+              <m:t>i</m:t>
+            </m:r>
+          </m:sub>
+        </m:sSub>
+      </m:oMath>
+      <w:r>
+        <w:t xml:space="preserve"> </w:t>
+      </w:r>
+      <m:oMath>
+        <m:r>
+          <m:t>i</m:t>
+        </m:r>
+        <m:r>
+          <m:t>=</m:t>
+        </m:r>
+        <m:r>
           <m:t>2</m:t>
         </m:r>
         <m:r>
-          <m:t>)</m:t>
-        </m:r>
-        <m:r>
           <m:t>,</m:t>
         </m:r>
         <m:r>
-          <m:t>(</m:t>
-        </m:r>
-        <m:r>
-          <m:t>i</m:t>
+          <m:t>3</m:t>
         </m:r>
         <m:r>
           <m:t>,</m:t>
         </m:r>
         <m:r>
-          <m:t>3</m:t>
-        </m:r>
-        <m:r>
-          <m:t>)</m:t>
-        </m:r>
-        <m:r>
-          <m:t>,</m:t>
-        </m:r>
-        <m:r>
-          <m:t>(</m:t>
-        </m:r>
-        <m:r>
-          <m:t>i</m:t>
-        </m:r>
-        <m:r>
-          <m:t>,</m:t>
-        </m:r>
-        <m:r>
           <m:t>4</m:t>
         </m:r>
-        <m:r>
-          <m:t>)</m:t>
-        </m:r>
-        <m:r>
-          <m:t>}</m:t>
-        </m:r>
       </m:oMath>
       <w:r>
-        <w:t xml:space="preserve"> </w:t>
-      </w:r>
-      <w:r>
-        <w:t xml:space="preserve">para</w:t>
-      </w:r>
-      <w:r>
-        <w:t xml:space="preserve"> </w:t>
-      </w:r>
-      <m:oMath>
-        <m:r>
-          <m:t>i</m:t>
-        </m:r>
-        <m:r>
-          <m:t>=</m:t>
-        </m:r>
-        <m:r>
-          <m:t>3</m:t>
-        </m:r>
-        <m:r>
-          <m:t>,</m:t>
-        </m:r>
-        <m:r>
-          <m:t>4</m:t>
-        </m:r>
-        <m:r>
-          <m:t>,</m:t>
-        </m:r>
-        <m:r>
-          <m:t>5</m:t>
-        </m:r>
-        <m:r>
-          <m:t>,</m:t>
-        </m:r>
-        <m:r>
-          <m:t>6</m:t>
-        </m:r>
-        <m:r>
-          <m:t>.</m:t>
-        </m:r>
-      </m:oMath>
-      <w:r>
-        <w:t xml:space="preserve"> </w:t>
-      </w:r>
-      <w:r>
-        <w:t xml:space="preserve">Es evidente que</w:t>
+        <w:t xml:space="preserve">. Es evidente que</w:t>
       </w:r>
       <w:r>
         <w:t xml:space="preserve"> </w:t>
@@ -4846,7 +4849,7 @@
                 </m:fPr>
                 <m:num>
                   <m:r>
-                    <m:t>4</m:t>
+                    <m:t>3</m:t>
                   </m:r>
                 </m:num>
                 <m:den>
@@ -5354,62 +5357,7 @@
         <w:pStyle w:val="FirstParagraph"/>
       </w:pPr>
       <w:r>
-        <w:t xml:space="preserve">Notemos que</w:t>
-      </w:r>
-      <w:r>
-        <w:t xml:space="preserve"> </w:t>
-      </w:r>
-      <m:oMath>
-        <m:r>
-          <m:t>P</m:t>
-        </m:r>
-        <m:r>
-          <m:t>(</m:t>
-        </m:r>
-        <m:sSub>
-          <m:e>
-            <m:r>
-              <m:t>B</m:t>
-            </m:r>
-          </m:e>
-          <m:sub>
-            <m:r>
-              <m:t>i</m:t>
-            </m:r>
-          </m:sub>
-        </m:sSub>
-        <m:r>
-          <m:t>)</m:t>
-        </m:r>
-        <m:r>
-          <m:t>=</m:t>
-        </m:r>
-        <m:f>
-          <m:fPr>
-            <m:type m:val="bar"/>
-          </m:fPr>
-          <m:num>
-            <m:r>
-              <m:t>3</m:t>
-            </m:r>
-          </m:num>
-          <m:den>
-            <m:r>
-              <m:t>12</m:t>
-            </m:r>
-          </m:den>
-        </m:f>
-        <m:r>
-          <m:t>.</m:t>
-        </m:r>
-      </m:oMath>
-    </w:p>
-    <w:p>
-      <w:pPr>
-        <w:pStyle w:val="BodyText"/>
-      </w:pPr>
-      <w:r>
-        <w:t xml:space="preserve">Ahora para hacer fácil la segunda parte ara</w:t>
+        <w:t xml:space="preserve">Ahora para hacer fácil la segunda parte para</w:t>
       </w:r>
       <w:r>
         <w:t xml:space="preserve"> </w:t>
@@ -6795,7 +6743,21 @@
         <w:pStyle w:val="FirstParagraph"/>
       </w:pPr>
       <w:r>
-        <w:t xml:space="preserve">Sea $C4 es el suceso tener cáncer, y T el sucesos el diagnóstico da positivo en cáncer.</w:t>
+        <w:t xml:space="preserve">Sea</w:t>
+      </w:r>
+      <w:r>
+        <w:t xml:space="preserve"> </w:t>
+      </w:r>
+      <m:oMath>
+        <m:r>
+          <m:t>C</m:t>
+        </m:r>
+      </m:oMath>
+      <w:r>
+        <w:t xml:space="preserve"> </w:t>
+      </w:r>
+      <w:r>
+        <w:t xml:space="preserve">es el suceso tener cáncer, y T el sucesos el diagnóstico da positivo en cáncer.</w:t>
       </w:r>
     </w:p>
     <w:p>
@@ -9502,6 +9464,1600 @@
     </w:p>
     <w:p>
       <w:pPr>
+        <w:pStyle w:val="FirstParagraph"/>
+      </w:pPr>
+      <w:r>
+        <w:t xml:space="preserve">Da igual que los contemos extrayendo de uno en uno o de golpe lo importante es que son sin reposición; de 1 a 20 hay 6 múltiplos de 3</w:t>
+      </w:r>
+      <w:r>
+        <w:t xml:space="preserve"> </w:t>
+      </w:r>
+      <m:oMath>
+        <m:r>
+          <m:t>{</m:t>
+        </m:r>
+        <m:r>
+          <m:t>3</m:t>
+        </m:r>
+        <m:r>
+          <m:t>,</m:t>
+        </m:r>
+        <m:r>
+          <m:t>6</m:t>
+        </m:r>
+        <m:r>
+          <m:t>,</m:t>
+        </m:r>
+        <m:r>
+          <m:t>9</m:t>
+        </m:r>
+        <m:r>
+          <m:t>,</m:t>
+        </m:r>
+        <m:r>
+          <m:t>12</m:t>
+        </m:r>
+        <m:r>
+          <m:t>,</m:t>
+        </m:r>
+        <m:r>
+          <m:t>15</m:t>
+        </m:r>
+        <m:r>
+          <m:t>,</m:t>
+        </m:r>
+        <m:r>
+          <m:t>18</m:t>
+        </m:r>
+        <m:r>
+          <m:t>}</m:t>
+        </m:r>
+      </m:oMath>
+      <w:r>
+        <w:t xml:space="preserve">:</w:t>
+      </w:r>
+    </w:p>
+    <w:p>
+      <w:pPr>
+        <w:pStyle w:val="BodyText"/>
+      </w:pPr>
+      <w:r>
+        <w:rPr>
+          <w:b/>
+        </w:rPr>
+        <w:t xml:space="preserve">Metemos la mano y sacamos 5</w:t>
+      </w:r>
+      <w:r>
+        <w:t xml:space="preserve">:</w:t>
+      </w:r>
+    </w:p>
+    <w:p>
+      <w:pPr>
+        <w:pStyle w:val="BodyText"/>
+      </w:pPr>
+      <w:r>
+        <w:t xml:space="preserve">Casos Posibles (CP):</w:t>
+      </w:r>
+      <w:r>
+        <w:t xml:space="preserve"> </w:t>
+      </w:r>
+      <m:oMath>
+        <m:d>
+          <m:dPr>
+            <m:begChr m:val="("/>
+            <m:endChr m:val=")"/>
+            <m:grow/>
+          </m:dPr>
+          <m:e>
+            <m:f>
+              <m:fPr>
+                <m:type m:val="noBar"/>
+              </m:fPr>
+              <m:num>
+                <m:r>
+                  <m:t>20</m:t>
+                </m:r>
+              </m:num>
+              <m:den>
+                <m:r>
+                  <m:t>5</m:t>
+                </m:r>
+              </m:den>
+            </m:f>
+          </m:e>
+        </m:d>
+      </m:oMath>
+    </w:p>
+    <w:p>
+      <w:pPr>
+        <w:pStyle w:val="BodyText"/>
+      </w:pPr>
+      <w:r>
+        <w:t xml:space="preserve">Casos Favorables (CF): Escogemos dos múltiplos de 3 entre 6 y por cada elección escogemos 3 no múltiplos entre 20-6=14 número por lo tanto hay</w:t>
+      </w:r>
+      <w:r>
+        <w:t xml:space="preserve"> </w:t>
+      </w:r>
+      <m:oMath>
+        <m:d>
+          <m:dPr>
+            <m:begChr m:val="("/>
+            <m:endChr m:val=")"/>
+            <m:grow/>
+          </m:dPr>
+          <m:e>
+            <m:f>
+              <m:fPr>
+                <m:type m:val="noBar"/>
+              </m:fPr>
+              <m:num>
+                <m:r>
+                  <m:t>6</m:t>
+                </m:r>
+              </m:num>
+              <m:den>
+                <m:r>
+                  <m:t>2</m:t>
+                </m:r>
+              </m:den>
+            </m:f>
+          </m:e>
+        </m:d>
+        <m:r>
+          <m:t>⋅</m:t>
+        </m:r>
+        <m:d>
+          <m:dPr>
+            <m:begChr m:val="("/>
+            <m:endChr m:val=")"/>
+            <m:grow/>
+          </m:dPr>
+          <m:e>
+            <m:f>
+              <m:fPr>
+                <m:type m:val="noBar"/>
+              </m:fPr>
+              <m:num>
+                <m:r>
+                  <m:t>20</m:t>
+                </m:r>
+                <m:r>
+                  <m:t>−</m:t>
+                </m:r>
+                <m:r>
+                  <m:t>6</m:t>
+                </m:r>
+              </m:num>
+              <m:den>
+                <m:r>
+                  <m:t>3</m:t>
+                </m:r>
+              </m:den>
+            </m:f>
+          </m:e>
+        </m:d>
+        <m:r>
+          <m:t>=</m:t>
+        </m:r>
+        <m:d>
+          <m:dPr>
+            <m:begChr m:val="("/>
+            <m:endChr m:val=")"/>
+            <m:grow/>
+          </m:dPr>
+          <m:e>
+            <m:f>
+              <m:fPr>
+                <m:type m:val="noBar"/>
+              </m:fPr>
+              <m:num>
+                <m:r>
+                  <m:t>6</m:t>
+                </m:r>
+              </m:num>
+              <m:den>
+                <m:r>
+                  <m:t>2</m:t>
+                </m:r>
+              </m:den>
+            </m:f>
+          </m:e>
+        </m:d>
+        <m:r>
+          <m:t>⋅</m:t>
+        </m:r>
+        <m:d>
+          <m:dPr>
+            <m:begChr m:val="("/>
+            <m:endChr m:val=")"/>
+            <m:grow/>
+          </m:dPr>
+          <m:e>
+            <m:f>
+              <m:fPr>
+                <m:type m:val="noBar"/>
+              </m:fPr>
+              <m:num>
+                <m:r>
+                  <m:t>14</m:t>
+                </m:r>
+              </m:num>
+              <m:den>
+                <m:r>
+                  <m:t>3</m:t>
+                </m:r>
+              </m:den>
+            </m:f>
+          </m:e>
+        </m:d>
+      </m:oMath>
+      <w:r>
+        <w:t xml:space="preserve">.</w:t>
+      </w:r>
+    </w:p>
+    <w:p>
+      <w:pPr>
+        <w:pStyle w:val="BodyText"/>
+      </w:pPr>
+      <w:r>
+        <w:t xml:space="preserve">Luego la probabilidad de exactamente dos múltiplos de 3 es</w:t>
+      </w:r>
+    </w:p>
+    <w:p>
+      <w:pPr>
+        <w:pStyle w:val="BodyText"/>
+      </w:pPr>
+      <m:oMathPara>
+        <m:oMathParaPr>
+          <m:jc m:val="center"/>
+        </m:oMathParaPr>
+        <m:oMath>
+          <m:r>
+            <m:t>P</m:t>
+          </m:r>
+          <m:r>
+            <m:t>(</m:t>
+          </m:r>
+          <m:r>
+            <m:rPr>
+              <m:nor/>
+              <m:sty m:val="p"/>
+            </m:rPr>
+            <m:t>{2 múltiplos de 3}</m:t>
+          </m:r>
+          <m:r>
+            <m:t>)</m:t>
+          </m:r>
+          <m:r>
+            <m:t>=</m:t>
+          </m:r>
+          <m:f>
+            <m:fPr>
+              <m:type m:val="bar"/>
+            </m:fPr>
+            <m:num>
+              <m:r>
+                <m:t>C</m:t>
+              </m:r>
+              <m:r>
+                <m:t>F</m:t>
+              </m:r>
+            </m:num>
+            <m:den>
+              <m:r>
+                <m:t>C</m:t>
+              </m:r>
+              <m:r>
+                <m:t>P</m:t>
+              </m:r>
+            </m:den>
+          </m:f>
+          <m:r>
+            <m:t>=</m:t>
+          </m:r>
+          <m:f>
+            <m:fPr>
+              <m:type m:val="bar"/>
+            </m:fPr>
+            <m:num>
+              <m:d>
+                <m:dPr>
+                  <m:begChr m:val="("/>
+                  <m:endChr m:val=")"/>
+                  <m:grow/>
+                </m:dPr>
+                <m:e>
+                  <m:f>
+                    <m:fPr>
+                      <m:type m:val="noBar"/>
+                    </m:fPr>
+                    <m:num>
+                      <m:r>
+                        <m:t>6</m:t>
+                      </m:r>
+                    </m:num>
+                    <m:den>
+                      <m:r>
+                        <m:t>2</m:t>
+                      </m:r>
+                    </m:den>
+                  </m:f>
+                </m:e>
+              </m:d>
+              <m:r>
+                <m:t>⋅</m:t>
+              </m:r>
+              <m:d>
+                <m:dPr>
+                  <m:begChr m:val="("/>
+                  <m:endChr m:val=")"/>
+                  <m:grow/>
+                </m:dPr>
+                <m:e>
+                  <m:f>
+                    <m:fPr>
+                      <m:type m:val="noBar"/>
+                    </m:fPr>
+                    <m:num>
+                      <m:r>
+                        <m:t>14</m:t>
+                      </m:r>
+                    </m:num>
+                    <m:den>
+                      <m:r>
+                        <m:t>3</m:t>
+                      </m:r>
+                    </m:den>
+                  </m:f>
+                </m:e>
+              </m:d>
+            </m:num>
+            <m:den>
+              <m:d>
+                <m:dPr>
+                  <m:begChr m:val="("/>
+                  <m:endChr m:val=")"/>
+                  <m:grow/>
+                </m:dPr>
+                <m:e>
+                  <m:f>
+                    <m:fPr>
+                      <m:type m:val="noBar"/>
+                    </m:fPr>
+                    <m:num>
+                      <m:r>
+                        <m:t>20</m:t>
+                      </m:r>
+                    </m:num>
+                    <m:den>
+                      <m:r>
+                        <m:t>5</m:t>
+                      </m:r>
+                    </m:den>
+                  </m:f>
+                </m:e>
+              </m:d>
+            </m:den>
+          </m:f>
+          <m:r>
+            <m:t>=</m:t>
+          </m:r>
+          <m:r>
+            <m:t>0.3521672</m:t>
+          </m:r>
+        </m:oMath>
+      </m:oMathPara>
+    </w:p>
+    <w:p>
+      <w:pPr>
+        <w:pStyle w:val="SourceCode"/>
+      </w:pPr>
+      <w:r>
+        <w:rPr>
+          <w:rStyle w:val="KeywordTok"/>
+        </w:rPr>
+        <w:t xml:space="preserve">choose</w:t>
+      </w:r>
+      <w:r>
+        <w:rPr>
+          <w:rStyle w:val="NormalTok"/>
+        </w:rPr>
+        <w:t xml:space="preserve">(</w:t>
+      </w:r>
+      <w:r>
+        <w:rPr>
+          <w:rStyle w:val="DecValTok"/>
+        </w:rPr>
+        <w:t xml:space="preserve">6</w:t>
+      </w:r>
+      <w:r>
+        <w:rPr>
+          <w:rStyle w:val="NormalTok"/>
+        </w:rPr>
+        <w:t xml:space="preserve">,</w:t>
+      </w:r>
+      <w:r>
+        <w:rPr>
+          <w:rStyle w:val="DecValTok"/>
+        </w:rPr>
+        <w:t xml:space="preserve">2</w:t>
+      </w:r>
+      <w:r>
+        <w:rPr>
+          <w:rStyle w:val="NormalTok"/>
+        </w:rPr>
+        <w:t xml:space="preserve">)</w:t>
+      </w:r>
+    </w:p>
+    <w:p>
+      <w:pPr>
+        <w:pStyle w:val="SourceCode"/>
+      </w:pPr>
+      <w:r>
+        <w:rPr>
+          <w:rStyle w:val="VerbatimChar"/>
+        </w:rPr>
+        <w:t xml:space="preserve">## [1] 15</w:t>
+      </w:r>
+    </w:p>
+    <w:p>
+      <w:pPr>
+        <w:pStyle w:val="SourceCode"/>
+      </w:pPr>
+      <w:r>
+        <w:rPr>
+          <w:rStyle w:val="KeywordTok"/>
+        </w:rPr>
+        <w:t xml:space="preserve">choose</w:t>
+      </w:r>
+      <w:r>
+        <w:rPr>
+          <w:rStyle w:val="NormalTok"/>
+        </w:rPr>
+        <w:t xml:space="preserve">(</w:t>
+      </w:r>
+      <w:r>
+        <w:rPr>
+          <w:rStyle w:val="DecValTok"/>
+        </w:rPr>
+        <w:t xml:space="preserve">14</w:t>
+      </w:r>
+      <w:r>
+        <w:rPr>
+          <w:rStyle w:val="NormalTok"/>
+        </w:rPr>
+        <w:t xml:space="preserve">,</w:t>
+      </w:r>
+      <w:r>
+        <w:rPr>
+          <w:rStyle w:val="DecValTok"/>
+        </w:rPr>
+        <w:t xml:space="preserve">3</w:t>
+      </w:r>
+      <w:r>
+        <w:rPr>
+          <w:rStyle w:val="NormalTok"/>
+        </w:rPr>
+        <w:t xml:space="preserve">)</w:t>
+      </w:r>
+    </w:p>
+    <w:p>
+      <w:pPr>
+        <w:pStyle w:val="SourceCode"/>
+      </w:pPr>
+      <w:r>
+        <w:rPr>
+          <w:rStyle w:val="VerbatimChar"/>
+        </w:rPr>
+        <w:t xml:space="preserve">## [1] 364</w:t>
+      </w:r>
+    </w:p>
+    <w:p>
+      <w:pPr>
+        <w:pStyle w:val="SourceCode"/>
+      </w:pPr>
+      <w:r>
+        <w:rPr>
+          <w:rStyle w:val="KeywordTok"/>
+        </w:rPr>
+        <w:t xml:space="preserve">choose</w:t>
+      </w:r>
+      <w:r>
+        <w:rPr>
+          <w:rStyle w:val="NormalTok"/>
+        </w:rPr>
+        <w:t xml:space="preserve">(</w:t>
+      </w:r>
+      <w:r>
+        <w:rPr>
+          <w:rStyle w:val="DecValTok"/>
+        </w:rPr>
+        <w:t xml:space="preserve">20</w:t>
+      </w:r>
+      <w:r>
+        <w:rPr>
+          <w:rStyle w:val="NormalTok"/>
+        </w:rPr>
+        <w:t xml:space="preserve">,</w:t>
+      </w:r>
+      <w:r>
+        <w:rPr>
+          <w:rStyle w:val="DecValTok"/>
+        </w:rPr>
+        <w:t xml:space="preserve">5</w:t>
+      </w:r>
+      <w:r>
+        <w:rPr>
+          <w:rStyle w:val="NormalTok"/>
+        </w:rPr>
+        <w:t xml:space="preserve">)</w:t>
+      </w:r>
+    </w:p>
+    <w:p>
+      <w:pPr>
+        <w:pStyle w:val="SourceCode"/>
+      </w:pPr>
+      <w:r>
+        <w:rPr>
+          <w:rStyle w:val="VerbatimChar"/>
+        </w:rPr>
+        <w:t xml:space="preserve">## [1] 15504</w:t>
+      </w:r>
+    </w:p>
+    <w:p>
+      <w:pPr>
+        <w:pStyle w:val="SourceCode"/>
+      </w:pPr>
+      <w:r>
+        <w:rPr>
+          <w:rStyle w:val="CommentTok"/>
+        </w:rPr>
+        <w:t xml:space="preserve"># la probabilidad es </w:t>
+      </w:r>
+      <w:r>
+        <w:br/>
+      </w:r>
+      <w:r>
+        <w:rPr>
+          <w:rStyle w:val="KeywordTok"/>
+        </w:rPr>
+        <w:t xml:space="preserve">choose</w:t>
+      </w:r>
+      <w:r>
+        <w:rPr>
+          <w:rStyle w:val="NormalTok"/>
+        </w:rPr>
+        <w:t xml:space="preserve">(</w:t>
+      </w:r>
+      <w:r>
+        <w:rPr>
+          <w:rStyle w:val="DecValTok"/>
+        </w:rPr>
+        <w:t xml:space="preserve">6</w:t>
+      </w:r>
+      <w:r>
+        <w:rPr>
+          <w:rStyle w:val="NormalTok"/>
+        </w:rPr>
+        <w:t xml:space="preserve">,</w:t>
+      </w:r>
+      <w:r>
+        <w:rPr>
+          <w:rStyle w:val="DecValTok"/>
+        </w:rPr>
+        <w:t xml:space="preserve">2</w:t>
+      </w:r>
+      <w:r>
+        <w:rPr>
+          <w:rStyle w:val="NormalTok"/>
+        </w:rPr>
+        <w:t xml:space="preserve">)</w:t>
+      </w:r>
+      <w:r>
+        <w:rPr>
+          <w:rStyle w:val="OperatorTok"/>
+        </w:rPr>
+        <w:t xml:space="preserve">*</w:t>
+      </w:r>
+      <w:r>
+        <w:rPr>
+          <w:rStyle w:val="KeywordTok"/>
+        </w:rPr>
+        <w:t xml:space="preserve">choose</w:t>
+      </w:r>
+      <w:r>
+        <w:rPr>
+          <w:rStyle w:val="NormalTok"/>
+        </w:rPr>
+        <w:t xml:space="preserve">(</w:t>
+      </w:r>
+      <w:r>
+        <w:rPr>
+          <w:rStyle w:val="DecValTok"/>
+        </w:rPr>
+        <w:t xml:space="preserve">14</w:t>
+      </w:r>
+      <w:r>
+        <w:rPr>
+          <w:rStyle w:val="NormalTok"/>
+        </w:rPr>
+        <w:t xml:space="preserve">,</w:t>
+      </w:r>
+      <w:r>
+        <w:rPr>
+          <w:rStyle w:val="DecValTok"/>
+        </w:rPr>
+        <w:t xml:space="preserve">3</w:t>
+      </w:r>
+      <w:r>
+        <w:rPr>
+          <w:rStyle w:val="NormalTok"/>
+        </w:rPr>
+        <w:t xml:space="preserve">)</w:t>
+      </w:r>
+      <w:r>
+        <w:rPr>
+          <w:rStyle w:val="OperatorTok"/>
+        </w:rPr>
+        <w:t xml:space="preserve">/</w:t>
+      </w:r>
+      <w:r>
+        <w:rPr>
+          <w:rStyle w:val="KeywordTok"/>
+        </w:rPr>
+        <w:t xml:space="preserve">choose</w:t>
+      </w:r>
+      <w:r>
+        <w:rPr>
+          <w:rStyle w:val="NormalTok"/>
+        </w:rPr>
+        <w:t xml:space="preserve">(</w:t>
+      </w:r>
+      <w:r>
+        <w:rPr>
+          <w:rStyle w:val="DecValTok"/>
+        </w:rPr>
+        <w:t xml:space="preserve">20</w:t>
+      </w:r>
+      <w:r>
+        <w:rPr>
+          <w:rStyle w:val="NormalTok"/>
+        </w:rPr>
+        <w:t xml:space="preserve">,</w:t>
+      </w:r>
+      <w:r>
+        <w:rPr>
+          <w:rStyle w:val="DecValTok"/>
+        </w:rPr>
+        <w:t xml:space="preserve">5</w:t>
+      </w:r>
+      <w:r>
+        <w:rPr>
+          <w:rStyle w:val="NormalTok"/>
+        </w:rPr>
+        <w:t xml:space="preserve">)</w:t>
+      </w:r>
+    </w:p>
+    <w:p>
+      <w:pPr>
+        <w:pStyle w:val="SourceCode"/>
+      </w:pPr>
+      <w:r>
+        <w:rPr>
+          <w:rStyle w:val="VerbatimChar"/>
+        </w:rPr>
+        <w:t xml:space="preserve">## [1] 0.3521672</w:t>
+      </w:r>
+    </w:p>
+    <w:p>
+      <w:pPr>
+        <w:pStyle w:val="FirstParagraph"/>
+      </w:pPr>
+      <w:r>
+        <w:rPr>
+          <w:b/>
+        </w:rPr>
+        <w:t xml:space="preserve">Sacamos 5 en orden sin reposición</w:t>
+      </w:r>
+      <w:r>
+        <w:t xml:space="preserve">:</w:t>
+      </w:r>
+    </w:p>
+    <w:p>
+      <w:pPr>
+        <w:pStyle w:val="BodyText"/>
+      </w:pPr>
+      <w:r>
+        <w:t xml:space="preserve">Casos Posibles (CP):</w:t>
+      </w:r>
+      <w:r>
+        <w:t xml:space="preserve"> </w:t>
+      </w:r>
+      <m:oMath>
+        <m:sSubSup>
+          <m:e>
+            <m:r>
+              <m:t>V</m:t>
+            </m:r>
+          </m:e>
+          <m:sub>
+            <m:r>
+              <m:t>20</m:t>
+            </m:r>
+          </m:sub>
+          <m:sup>
+            <m:r>
+              <m:t>5</m:t>
+            </m:r>
+          </m:sup>
+        </m:sSubSup>
+        <m:r>
+          <m:t>=</m:t>
+        </m:r>
+        <m:f>
+          <m:fPr>
+            <m:type m:val="bar"/>
+          </m:fPr>
+          <m:num>
+            <m:r>
+              <m:t>20</m:t>
+            </m:r>
+            <m:r>
+              <m:t>!</m:t>
+            </m:r>
+          </m:num>
+          <m:den>
+            <m:r>
+              <m:t>(</m:t>
+            </m:r>
+            <m:r>
+              <m:t>20</m:t>
+            </m:r>
+            <m:r>
+              <m:t>−</m:t>
+            </m:r>
+            <m:r>
+              <m:t>5</m:t>
+            </m:r>
+            <m:r>
+              <m:t>)</m:t>
+            </m:r>
+            <m:r>
+              <m:t>!</m:t>
+            </m:r>
+          </m:den>
+        </m:f>
+        <m:r>
+          <m:t>.</m:t>
+        </m:r>
+      </m:oMath>
+    </w:p>
+    <w:p>
+      <w:pPr>
+        <w:pStyle w:val="BodyText"/>
+      </w:pPr>
+      <w:r>
+        <w:t xml:space="preserve">Casos Favorables (CF): Escogemos dos posiciones para colcar múltiplos de 3 ahora en esas posiciones hacemos</w:t>
+      </w:r>
+      <w:r>
+        <w:t xml:space="preserve"> </w:t>
+      </w:r>
+      <m:oMath>
+        <m:sSubSup>
+          <m:e>
+            <m:r>
+              <m:t>V</m:t>
+            </m:r>
+          </m:e>
+          <m:sub>
+            <m:r>
+              <m:t>2</m:t>
+            </m:r>
+          </m:sub>
+          <m:sup>
+            <m:r>
+              <m:t>6</m:t>
+            </m:r>
+          </m:sup>
+        </m:sSubSup>
+      </m:oMath>
+      <w:r>
+        <w:t xml:space="preserve"> </w:t>
+      </w:r>
+      <w:r>
+        <w:t xml:space="preserve">de los 6 múltiplo y luego en las tres restantes hacemos variaciones de los 14 no múltiplos</w:t>
+      </w:r>
+      <w:r>
+        <w:t xml:space="preserve"> </w:t>
+      </w:r>
+      <m:oMath>
+        <m:sSubSup>
+          <m:e>
+            <m:r>
+              <m:t>V</m:t>
+            </m:r>
+          </m:e>
+          <m:sub>
+            <m:r>
+              <m:t>3</m:t>
+            </m:r>
+          </m:sub>
+          <m:sup>
+            <m:r>
+              <m:t>14</m:t>
+            </m:r>
+          </m:sup>
+        </m:sSubSup>
+      </m:oMath>
+      <w:r>
+        <w:t xml:space="preserve"> </w:t>
+      </w:r>
+      <w:r>
+        <w:t xml:space="preserve">por lo tanto hay</w:t>
+      </w:r>
+      <w:r>
+        <w:t xml:space="preserve"> </w:t>
+      </w:r>
+      <m:oMath>
+        <m:d>
+          <m:dPr>
+            <m:begChr m:val="("/>
+            <m:endChr m:val=")"/>
+            <m:grow/>
+          </m:dPr>
+          <m:e>
+            <m:f>
+              <m:fPr>
+                <m:type m:val="noBar"/>
+              </m:fPr>
+              <m:num>
+                <m:r>
+                  <m:t>5</m:t>
+                </m:r>
+              </m:num>
+              <m:den>
+                <m:r>
+                  <m:t>2</m:t>
+                </m:r>
+              </m:den>
+            </m:f>
+          </m:e>
+        </m:d>
+        <m:r>
+          <m:t>⋅</m:t>
+        </m:r>
+        <m:sSubSup>
+          <m:e>
+            <m:r>
+              <m:t>V</m:t>
+            </m:r>
+          </m:e>
+          <m:sub>
+            <m:r>
+              <m:t>6</m:t>
+            </m:r>
+          </m:sub>
+          <m:sup>
+            <m:r>
+              <m:t>2</m:t>
+            </m:r>
+          </m:sup>
+        </m:sSubSup>
+        <m:r>
+          <m:t>⋅</m:t>
+        </m:r>
+        <m:sSubSup>
+          <m:e>
+            <m:r>
+              <m:t>V</m:t>
+            </m:r>
+          </m:e>
+          <m:sub>
+            <m:r>
+              <m:t>14</m:t>
+            </m:r>
+          </m:sub>
+          <m:sup>
+            <m:r>
+              <m:t>3</m:t>
+            </m:r>
+          </m:sup>
+        </m:sSubSup>
+      </m:oMath>
+      <w:r>
+        <w:t xml:space="preserve">.</w:t>
+      </w:r>
+    </w:p>
+    <w:p>
+      <w:pPr>
+        <w:pStyle w:val="BodyText"/>
+      </w:pPr>
+      <w:r>
+        <w:t xml:space="preserve">Luego la probabilidad de exactamente dos múltiplos de 3 es</w:t>
+      </w:r>
+    </w:p>
+    <w:p>
+      <w:pPr>
+        <w:pStyle w:val="BodyText"/>
+      </w:pPr>
+      <m:oMathPara>
+        <m:oMathParaPr>
+          <m:jc m:val="center"/>
+        </m:oMathParaPr>
+        <m:oMath>
+          <m:r>
+            <m:t>P</m:t>
+          </m:r>
+          <m:r>
+            <m:t>(</m:t>
+          </m:r>
+          <m:r>
+            <m:rPr>
+              <m:nor/>
+              <m:sty m:val="p"/>
+            </m:rPr>
+            <m:t>{2 múltiplos de 3}</m:t>
+          </m:r>
+          <m:r>
+            <m:t>)</m:t>
+          </m:r>
+          <m:r>
+            <m:t>=</m:t>
+          </m:r>
+          <m:f>
+            <m:fPr>
+              <m:type m:val="bar"/>
+            </m:fPr>
+            <m:num>
+              <m:r>
+                <m:t>C</m:t>
+              </m:r>
+              <m:r>
+                <m:t>F</m:t>
+              </m:r>
+            </m:num>
+            <m:den>
+              <m:r>
+                <m:t>C</m:t>
+              </m:r>
+              <m:r>
+                <m:t>P</m:t>
+              </m:r>
+            </m:den>
+          </m:f>
+          <m:r>
+            <m:t>=</m:t>
+          </m:r>
+          <m:f>
+            <m:fPr>
+              <m:type m:val="bar"/>
+            </m:fPr>
+            <m:num>
+              <m:d>
+                <m:dPr>
+                  <m:begChr m:val="("/>
+                  <m:endChr m:val=")"/>
+                  <m:grow/>
+                </m:dPr>
+                <m:e>
+                  <m:f>
+                    <m:fPr>
+                      <m:type m:val="noBar"/>
+                    </m:fPr>
+                    <m:num>
+                      <m:r>
+                        <m:t>5</m:t>
+                      </m:r>
+                    </m:num>
+                    <m:den>
+                      <m:r>
+                        <m:t>2</m:t>
+                      </m:r>
+                    </m:den>
+                  </m:f>
+                </m:e>
+              </m:d>
+              <m:r>
+                <m:t>⋅</m:t>
+              </m:r>
+              <m:sSubSup>
+                <m:e>
+                  <m:r>
+                    <m:t>V</m:t>
+                  </m:r>
+                </m:e>
+                <m:sub>
+                  <m:r>
+                    <m:t>6</m:t>
+                  </m:r>
+                </m:sub>
+                <m:sup>
+                  <m:r>
+                    <m:t>2</m:t>
+                  </m:r>
+                </m:sup>
+              </m:sSubSup>
+              <m:r>
+                <m:t>⋅</m:t>
+              </m:r>
+              <m:sSubSup>
+                <m:e>
+                  <m:r>
+                    <m:t>V</m:t>
+                  </m:r>
+                </m:e>
+                <m:sub>
+                  <m:r>
+                    <m:t>14</m:t>
+                  </m:r>
+                </m:sub>
+                <m:sup>
+                  <m:r>
+                    <m:t>3</m:t>
+                  </m:r>
+                </m:sup>
+              </m:sSubSup>
+            </m:num>
+            <m:den>
+              <m:sSubSup>
+                <m:e>
+                  <m:r>
+                    <m:t>V</m:t>
+                  </m:r>
+                </m:e>
+                <m:sub>
+                  <m:r>
+                    <m:t>10</m:t>
+                  </m:r>
+                </m:sub>
+                <m:sup>
+                  <m:r>
+                    <m:t>5</m:t>
+                  </m:r>
+                </m:sup>
+              </m:sSubSup>
+            </m:den>
+          </m:f>
+          <m:r>
+            <m:t>=</m:t>
+          </m:r>
+          <m:r>
+            <m:t>0.3521672</m:t>
+          </m:r>
+        </m:oMath>
+      </m:oMathPara>
+    </w:p>
+    <w:p>
+      <w:pPr>
+        <w:pStyle w:val="SourceCode"/>
+      </w:pPr>
+      <w:r>
+        <w:rPr>
+          <w:rStyle w:val="KeywordTok"/>
+        </w:rPr>
+        <w:t xml:space="preserve">choose</w:t>
+      </w:r>
+      <w:r>
+        <w:rPr>
+          <w:rStyle w:val="NormalTok"/>
+        </w:rPr>
+        <w:t xml:space="preserve">(</w:t>
+      </w:r>
+      <w:r>
+        <w:rPr>
+          <w:rStyle w:val="DecValTok"/>
+        </w:rPr>
+        <w:t xml:space="preserve">5</w:t>
+      </w:r>
+      <w:r>
+        <w:rPr>
+          <w:rStyle w:val="NormalTok"/>
+        </w:rPr>
+        <w:t xml:space="preserve">,</w:t>
+      </w:r>
+      <w:r>
+        <w:rPr>
+          <w:rStyle w:val="DecValTok"/>
+        </w:rPr>
+        <w:t xml:space="preserve">2</w:t>
+      </w:r>
+      <w:r>
+        <w:rPr>
+          <w:rStyle w:val="NormalTok"/>
+        </w:rPr>
+        <w:t xml:space="preserve">)</w:t>
+      </w:r>
+    </w:p>
+    <w:p>
+      <w:pPr>
+        <w:pStyle w:val="SourceCode"/>
+      </w:pPr>
+      <w:r>
+        <w:rPr>
+          <w:rStyle w:val="VerbatimChar"/>
+        </w:rPr>
+        <w:t xml:space="preserve">## [1] 10</w:t>
+      </w:r>
+    </w:p>
+    <w:p>
+      <w:pPr>
+        <w:pStyle w:val="SourceCode"/>
+      </w:pPr>
+      <w:r>
+        <w:rPr>
+          <w:rStyle w:val="KeywordTok"/>
+        </w:rPr>
+        <w:t xml:space="preserve">factorial</w:t>
+      </w:r>
+      <w:r>
+        <w:rPr>
+          <w:rStyle w:val="NormalTok"/>
+        </w:rPr>
+        <w:t xml:space="preserve">(</w:t>
+      </w:r>
+      <w:r>
+        <w:rPr>
+          <w:rStyle w:val="DecValTok"/>
+        </w:rPr>
+        <w:t xml:space="preserve">6</w:t>
+      </w:r>
+      <w:r>
+        <w:rPr>
+          <w:rStyle w:val="NormalTok"/>
+        </w:rPr>
+        <w:t xml:space="preserve">)</w:t>
+      </w:r>
+      <w:r>
+        <w:rPr>
+          <w:rStyle w:val="OperatorTok"/>
+        </w:rPr>
+        <w:t xml:space="preserve">/</w:t>
+      </w:r>
+      <w:r>
+        <w:rPr>
+          <w:rStyle w:val="KeywordTok"/>
+        </w:rPr>
+        <w:t xml:space="preserve">factorial</w:t>
+      </w:r>
+      <w:r>
+        <w:rPr>
+          <w:rStyle w:val="NormalTok"/>
+        </w:rPr>
+        <w:t xml:space="preserve">(</w:t>
+      </w:r>
+      <w:r>
+        <w:rPr>
+          <w:rStyle w:val="DecValTok"/>
+        </w:rPr>
+        <w:t xml:space="preserve">6-2</w:t>
+      </w:r>
+      <w:r>
+        <w:rPr>
+          <w:rStyle w:val="NormalTok"/>
+        </w:rPr>
+        <w:t xml:space="preserve">)</w:t>
+      </w:r>
+    </w:p>
+    <w:p>
+      <w:pPr>
+        <w:pStyle w:val="SourceCode"/>
+      </w:pPr>
+      <w:r>
+        <w:rPr>
+          <w:rStyle w:val="VerbatimChar"/>
+        </w:rPr>
+        <w:t xml:space="preserve">## [1] 30</w:t>
+      </w:r>
+    </w:p>
+    <w:p>
+      <w:pPr>
+        <w:pStyle w:val="SourceCode"/>
+      </w:pPr>
+      <w:r>
+        <w:rPr>
+          <w:rStyle w:val="KeywordTok"/>
+        </w:rPr>
+        <w:t xml:space="preserve">factorial</w:t>
+      </w:r>
+      <w:r>
+        <w:rPr>
+          <w:rStyle w:val="NormalTok"/>
+        </w:rPr>
+        <w:t xml:space="preserve">(</w:t>
+      </w:r>
+      <w:r>
+        <w:rPr>
+          <w:rStyle w:val="DecValTok"/>
+        </w:rPr>
+        <w:t xml:space="preserve">14</w:t>
+      </w:r>
+      <w:r>
+        <w:rPr>
+          <w:rStyle w:val="NormalTok"/>
+        </w:rPr>
+        <w:t xml:space="preserve">)</w:t>
+      </w:r>
+      <w:r>
+        <w:rPr>
+          <w:rStyle w:val="OperatorTok"/>
+        </w:rPr>
+        <w:t xml:space="preserve">/</w:t>
+      </w:r>
+      <w:r>
+        <w:rPr>
+          <w:rStyle w:val="KeywordTok"/>
+        </w:rPr>
+        <w:t xml:space="preserve">factorial</w:t>
+      </w:r>
+      <w:r>
+        <w:rPr>
+          <w:rStyle w:val="NormalTok"/>
+        </w:rPr>
+        <w:t xml:space="preserve">(</w:t>
+      </w:r>
+      <w:r>
+        <w:rPr>
+          <w:rStyle w:val="DecValTok"/>
+        </w:rPr>
+        <w:t xml:space="preserve">14-3</w:t>
+      </w:r>
+      <w:r>
+        <w:rPr>
+          <w:rStyle w:val="NormalTok"/>
+        </w:rPr>
+        <w:t xml:space="preserve">)</w:t>
+      </w:r>
+    </w:p>
+    <w:p>
+      <w:pPr>
+        <w:pStyle w:val="SourceCode"/>
+      </w:pPr>
+      <w:r>
+        <w:rPr>
+          <w:rStyle w:val="VerbatimChar"/>
+        </w:rPr>
+        <w:t xml:space="preserve">## [1] 2184</w:t>
+      </w:r>
+    </w:p>
+    <w:p>
+      <w:pPr>
+        <w:pStyle w:val="SourceCode"/>
+      </w:pPr>
+      <w:r>
+        <w:rPr>
+          <w:rStyle w:val="KeywordTok"/>
+        </w:rPr>
+        <w:t xml:space="preserve">factorial</w:t>
+      </w:r>
+      <w:r>
+        <w:rPr>
+          <w:rStyle w:val="NormalTok"/>
+        </w:rPr>
+        <w:t xml:space="preserve">(</w:t>
+      </w:r>
+      <w:r>
+        <w:rPr>
+          <w:rStyle w:val="DecValTok"/>
+        </w:rPr>
+        <w:t xml:space="preserve">20</w:t>
+      </w:r>
+      <w:r>
+        <w:rPr>
+          <w:rStyle w:val="NormalTok"/>
+        </w:rPr>
+        <w:t xml:space="preserve">)</w:t>
+      </w:r>
+      <w:r>
+        <w:rPr>
+          <w:rStyle w:val="OperatorTok"/>
+        </w:rPr>
+        <w:t xml:space="preserve">/</w:t>
+      </w:r>
+      <w:r>
+        <w:rPr>
+          <w:rStyle w:val="KeywordTok"/>
+        </w:rPr>
+        <w:t xml:space="preserve">factorial</w:t>
+      </w:r>
+      <w:r>
+        <w:rPr>
+          <w:rStyle w:val="NormalTok"/>
+        </w:rPr>
+        <w:t xml:space="preserve">(</w:t>
+      </w:r>
+      <w:r>
+        <w:rPr>
+          <w:rStyle w:val="DecValTok"/>
+        </w:rPr>
+        <w:t xml:space="preserve">20-5</w:t>
+      </w:r>
+      <w:r>
+        <w:rPr>
+          <w:rStyle w:val="NormalTok"/>
+        </w:rPr>
+        <w:t xml:space="preserve">)</w:t>
+      </w:r>
+    </w:p>
+    <w:p>
+      <w:pPr>
+        <w:pStyle w:val="SourceCode"/>
+      </w:pPr>
+      <w:r>
+        <w:rPr>
+          <w:rStyle w:val="VerbatimChar"/>
+        </w:rPr>
+        <w:t xml:space="preserve">## [1] 1860480</w:t>
+      </w:r>
+    </w:p>
+    <w:p>
+      <w:pPr>
+        <w:pStyle w:val="SourceCode"/>
+      </w:pPr>
+      <w:r>
+        <w:rPr>
+          <w:rStyle w:val="CommentTok"/>
+        </w:rPr>
+        <w:t xml:space="preserve"># La probabilidad es </w:t>
+      </w:r>
+      <w:r>
+        <w:br/>
+      </w:r>
+      <w:r>
+        <w:br/>
+      </w:r>
+      <w:r>
+        <w:rPr>
+          <w:rStyle w:val="KeywordTok"/>
+        </w:rPr>
+        <w:t xml:space="preserve">choose</w:t>
+      </w:r>
+      <w:r>
+        <w:rPr>
+          <w:rStyle w:val="NormalTok"/>
+        </w:rPr>
+        <w:t xml:space="preserve">(</w:t>
+      </w:r>
+      <w:r>
+        <w:rPr>
+          <w:rStyle w:val="DecValTok"/>
+        </w:rPr>
+        <w:t xml:space="preserve">5</w:t>
+      </w:r>
+      <w:r>
+        <w:rPr>
+          <w:rStyle w:val="NormalTok"/>
+        </w:rPr>
+        <w:t xml:space="preserve">,</w:t>
+      </w:r>
+      <w:r>
+        <w:rPr>
+          <w:rStyle w:val="DecValTok"/>
+        </w:rPr>
+        <w:t xml:space="preserve">2</w:t>
+      </w:r>
+      <w:r>
+        <w:rPr>
+          <w:rStyle w:val="NormalTok"/>
+        </w:rPr>
+        <w:t xml:space="preserve">)</w:t>
+      </w:r>
+      <w:r>
+        <w:rPr>
+          <w:rStyle w:val="OperatorTok"/>
+        </w:rPr>
+        <w:t xml:space="preserve">*</w:t>
+      </w:r>
+      <w:r>
+        <w:rPr>
+          <w:rStyle w:val="KeywordTok"/>
+        </w:rPr>
+        <w:t xml:space="preserve">factorial</w:t>
+      </w:r>
+      <w:r>
+        <w:rPr>
+          <w:rStyle w:val="NormalTok"/>
+        </w:rPr>
+        <w:t xml:space="preserve">(</w:t>
+      </w:r>
+      <w:r>
+        <w:rPr>
+          <w:rStyle w:val="DecValTok"/>
+        </w:rPr>
+        <w:t xml:space="preserve">6</w:t>
+      </w:r>
+      <w:r>
+        <w:rPr>
+          <w:rStyle w:val="NormalTok"/>
+        </w:rPr>
+        <w:t xml:space="preserve">)</w:t>
+      </w:r>
+      <w:r>
+        <w:rPr>
+          <w:rStyle w:val="OperatorTok"/>
+        </w:rPr>
+        <w:t xml:space="preserve">/</w:t>
+      </w:r>
+      <w:r>
+        <w:rPr>
+          <w:rStyle w:val="KeywordTok"/>
+        </w:rPr>
+        <w:t xml:space="preserve">factorial</w:t>
+      </w:r>
+      <w:r>
+        <w:rPr>
+          <w:rStyle w:val="NormalTok"/>
+        </w:rPr>
+        <w:t xml:space="preserve">(</w:t>
+      </w:r>
+      <w:r>
+        <w:rPr>
+          <w:rStyle w:val="DecValTok"/>
+        </w:rPr>
+        <w:t xml:space="preserve">6-2</w:t>
+      </w:r>
+      <w:r>
+        <w:rPr>
+          <w:rStyle w:val="NormalTok"/>
+        </w:rPr>
+        <w:t xml:space="preserve">)</w:t>
+      </w:r>
+      <w:r>
+        <w:rPr>
+          <w:rStyle w:val="OperatorTok"/>
+        </w:rPr>
+        <w:t xml:space="preserve">*</w:t>
+      </w:r>
+      <w:r>
+        <w:br/>
+      </w:r>
+      <w:r>
+        <w:rPr>
+          <w:rStyle w:val="StringTok"/>
+        </w:rPr>
+        <w:t xml:space="preserve">  </w:t>
+      </w:r>
+      <w:r>
+        <w:rPr>
+          <w:rStyle w:val="KeywordTok"/>
+        </w:rPr>
+        <w:t xml:space="preserve">factorial</w:t>
+      </w:r>
+      <w:r>
+        <w:rPr>
+          <w:rStyle w:val="NormalTok"/>
+        </w:rPr>
+        <w:t xml:space="preserve">(</w:t>
+      </w:r>
+      <w:r>
+        <w:rPr>
+          <w:rStyle w:val="DecValTok"/>
+        </w:rPr>
+        <w:t xml:space="preserve">14</w:t>
+      </w:r>
+      <w:r>
+        <w:rPr>
+          <w:rStyle w:val="NormalTok"/>
+        </w:rPr>
+        <w:t xml:space="preserve">)</w:t>
+      </w:r>
+      <w:r>
+        <w:rPr>
+          <w:rStyle w:val="OperatorTok"/>
+        </w:rPr>
+        <w:t xml:space="preserve">/</w:t>
+      </w:r>
+      <w:r>
+        <w:rPr>
+          <w:rStyle w:val="KeywordTok"/>
+        </w:rPr>
+        <w:t xml:space="preserve">factorial</w:t>
+      </w:r>
+      <w:r>
+        <w:rPr>
+          <w:rStyle w:val="NormalTok"/>
+        </w:rPr>
+        <w:t xml:space="preserve">(</w:t>
+      </w:r>
+      <w:r>
+        <w:rPr>
+          <w:rStyle w:val="DecValTok"/>
+        </w:rPr>
+        <w:t xml:space="preserve">14-3</w:t>
+      </w:r>
+      <w:r>
+        <w:rPr>
+          <w:rStyle w:val="NormalTok"/>
+        </w:rPr>
+        <w:t xml:space="preserve">)</w:t>
+      </w:r>
+      <w:r>
+        <w:rPr>
+          <w:rStyle w:val="OperatorTok"/>
+        </w:rPr>
+        <w:t xml:space="preserve">/</w:t>
+      </w:r>
+      <w:r>
+        <w:rPr>
+          <w:rStyle w:val="NormalTok"/>
+        </w:rPr>
+        <w:t xml:space="preserve">(</w:t>
+      </w:r>
+      <w:r>
+        <w:rPr>
+          <w:rStyle w:val="KeywordTok"/>
+        </w:rPr>
+        <w:t xml:space="preserve">factorial</w:t>
+      </w:r>
+      <w:r>
+        <w:rPr>
+          <w:rStyle w:val="NormalTok"/>
+        </w:rPr>
+        <w:t xml:space="preserve">(</w:t>
+      </w:r>
+      <w:r>
+        <w:rPr>
+          <w:rStyle w:val="DecValTok"/>
+        </w:rPr>
+        <w:t xml:space="preserve">20</w:t>
+      </w:r>
+      <w:r>
+        <w:rPr>
+          <w:rStyle w:val="NormalTok"/>
+        </w:rPr>
+        <w:t xml:space="preserve">)</w:t>
+      </w:r>
+      <w:r>
+        <w:rPr>
+          <w:rStyle w:val="OperatorTok"/>
+        </w:rPr>
+        <w:t xml:space="preserve">/</w:t>
+      </w:r>
+      <w:r>
+        <w:rPr>
+          <w:rStyle w:val="KeywordTok"/>
+        </w:rPr>
+        <w:t xml:space="preserve">factorial</w:t>
+      </w:r>
+      <w:r>
+        <w:rPr>
+          <w:rStyle w:val="NormalTok"/>
+        </w:rPr>
+        <w:t xml:space="preserve">(</w:t>
+      </w:r>
+      <w:r>
+        <w:rPr>
+          <w:rStyle w:val="DecValTok"/>
+        </w:rPr>
+        <w:t xml:space="preserve">20-5</w:t>
+      </w:r>
+      <w:r>
+        <w:rPr>
+          <w:rStyle w:val="NormalTok"/>
+        </w:rPr>
+        <w:t xml:space="preserve">))</w:t>
+      </w:r>
+    </w:p>
+    <w:p>
+      <w:pPr>
+        <w:pStyle w:val="SourceCode"/>
+      </w:pPr>
+      <w:r>
+        <w:rPr>
+          <w:rStyle w:val="VerbatimChar"/>
+        </w:rPr>
+        <w:t xml:space="preserve">## [1] 0.3521672</w:t>
+      </w:r>
+    </w:p>
+    <w:p>
+      <w:pPr>
+        <w:pStyle w:val="FirstParagraph"/>
+      </w:pPr>
+      <w:r>
+        <w:t xml:space="preserve">Como se observa el rsultado de la probabilidad es ¡¡el mismo!!.</w:t>
+      </w:r>
+    </w:p>
+    <w:p>
+      <w:pPr>
         <w:pStyle w:val="Heading2"/>
       </w:pPr>
       <w:bookmarkStart w:id="50" w:name="problema-14."/>

</xml_diff>